<commit_message>
Version Final du rapport
</commit_message>
<xml_diff>
--- a/Rapport projet.docx
+++ b/Rapport projet.docx
@@ -666,7 +666,7 @@
               <w:r>
                 <w:fldChar w:fldCharType="separate"/>
               </w:r>
-              <w:hyperlink w:anchor="_Toc508623573" w:history="1">
+              <w:hyperlink w:anchor="_Toc508811981" w:history="1">
                 <w:r>
                   <w:rPr>
                     <w:rStyle w:val="Lienhypertexte"/>
@@ -693,7 +693,7 @@
                     <w:noProof/>
                     <w:webHidden/>
                   </w:rPr>
-                  <w:instrText xml:space="preserve"> PAGEREF _Toc508623573 \h </w:instrText>
+                  <w:instrText xml:space="preserve"> PAGEREF _Toc508811981 \h </w:instrText>
                 </w:r>
                 <w:r>
                   <w:rPr>
@@ -738,7 +738,7 @@
                   <w:szCs w:val="22"/>
                 </w:rPr>
               </w:pPr>
-              <w:hyperlink w:anchor="_Toc508623574" w:history="1">
+              <w:hyperlink w:anchor="_Toc508811982" w:history="1">
                 <w:r>
                   <w:rPr>
                     <w:rStyle w:val="Lienhypertexte"/>
@@ -765,7 +765,7 @@
                     <w:noProof/>
                     <w:webHidden/>
                   </w:rPr>
-                  <w:instrText xml:space="preserve"> PAGEREF _Toc508623574 \h </w:instrText>
+                  <w:instrText xml:space="preserve"> PAGEREF _Toc508811982 \h </w:instrText>
                 </w:r>
                 <w:r>
                   <w:rPr>
@@ -811,7 +811,7 @@
                   <w:szCs w:val="22"/>
                 </w:rPr>
               </w:pPr>
-              <w:hyperlink w:anchor="_Toc508623575" w:history="1">
+              <w:hyperlink w:anchor="_Toc508811983" w:history="1">
                 <w:r>
                   <w:rPr>
                     <w:rStyle w:val="Lienhypertexte"/>
@@ -855,7 +855,7 @@
                     <w:noProof/>
                     <w:webHidden/>
                   </w:rPr>
-                  <w:instrText xml:space="preserve"> PAGEREF _Toc508623575 \h </w:instrText>
+                  <w:instrText xml:space="preserve"> PAGEREF _Toc508811983 \h </w:instrText>
                 </w:r>
                 <w:r>
                   <w:rPr>
@@ -901,7 +901,7 @@
                   <w:szCs w:val="22"/>
                 </w:rPr>
               </w:pPr>
-              <w:hyperlink w:anchor="_Toc508623576" w:history="1">
+              <w:hyperlink w:anchor="_Toc508811984" w:history="1">
                 <w:r>
                   <w:rPr>
                     <w:rStyle w:val="Lienhypertexte"/>
@@ -945,7 +945,7 @@
                     <w:noProof/>
                     <w:webHidden/>
                   </w:rPr>
-                  <w:instrText xml:space="preserve"> PAGEREF _Toc508623576 \h </w:instrText>
+                  <w:instrText xml:space="preserve"> PAGEREF _Toc508811984 \h </w:instrText>
                 </w:r>
                 <w:r>
                   <w:rPr>
@@ -991,7 +991,7 @@
                   <w:szCs w:val="22"/>
                 </w:rPr>
               </w:pPr>
-              <w:hyperlink w:anchor="_Toc508623577" w:history="1">
+              <w:hyperlink w:anchor="_Toc508811985" w:history="1">
                 <w:r>
                   <w:rPr>
                     <w:rStyle w:val="Lienhypertexte"/>
@@ -1035,7 +1035,7 @@
                     <w:noProof/>
                     <w:webHidden/>
                   </w:rPr>
-                  <w:instrText xml:space="preserve"> PAGEREF _Toc508623577 \h </w:instrText>
+                  <w:instrText xml:space="preserve"> PAGEREF _Toc508811985 \h </w:instrText>
                 </w:r>
                 <w:r>
                   <w:rPr>
@@ -1081,7 +1081,7 @@
                   <w:szCs w:val="22"/>
                 </w:rPr>
               </w:pPr>
-              <w:hyperlink w:anchor="_Toc508623578" w:history="1">
+              <w:hyperlink w:anchor="_Toc508811986" w:history="1">
                 <w:r>
                   <w:rPr>
                     <w:rStyle w:val="Lienhypertexte"/>
@@ -1125,7 +1125,7 @@
                     <w:noProof/>
                     <w:webHidden/>
                   </w:rPr>
-                  <w:instrText xml:space="preserve"> PAGEREF _Toc508623578 \h </w:instrText>
+                  <w:instrText xml:space="preserve"> PAGEREF _Toc508811986 \h </w:instrText>
                 </w:r>
                 <w:r>
                   <w:rPr>
@@ -1171,7 +1171,7 @@
                   <w:szCs w:val="22"/>
                 </w:rPr>
               </w:pPr>
-              <w:hyperlink w:anchor="_Toc508623579" w:history="1">
+              <w:hyperlink w:anchor="_Toc508811987" w:history="1">
                 <w:r>
                   <w:rPr>
                     <w:rStyle w:val="Lienhypertexte"/>
@@ -1215,7 +1215,7 @@
                     <w:noProof/>
                     <w:webHidden/>
                   </w:rPr>
-                  <w:instrText xml:space="preserve"> PAGEREF _Toc508623579 \h </w:instrText>
+                  <w:instrText xml:space="preserve"> PAGEREF _Toc508811987 \h </w:instrText>
                 </w:r>
                 <w:r>
                   <w:rPr>
@@ -1261,7 +1261,7 @@
                   <w:szCs w:val="22"/>
                 </w:rPr>
               </w:pPr>
-              <w:hyperlink w:anchor="_Toc508623580" w:history="1">
+              <w:hyperlink w:anchor="_Toc508811988" w:history="1">
                 <w:r>
                   <w:rPr>
                     <w:rStyle w:val="Lienhypertexte"/>
@@ -1305,7 +1305,7 @@
                     <w:noProof/>
                     <w:webHidden/>
                   </w:rPr>
-                  <w:instrText xml:space="preserve"> PAGEREF _Toc508623580 \h </w:instrText>
+                  <w:instrText xml:space="preserve"> PAGEREF _Toc508811988 \h </w:instrText>
                 </w:r>
                 <w:r>
                   <w:rPr>
@@ -1351,7 +1351,7 @@
                   <w:szCs w:val="22"/>
                 </w:rPr>
               </w:pPr>
-              <w:hyperlink w:anchor="_Toc508623581" w:history="1">
+              <w:hyperlink w:anchor="_Toc508811989" w:history="1">
                 <w:r>
                   <w:rPr>
                     <w:rStyle w:val="Lienhypertexte"/>
@@ -1395,7 +1395,7 @@
                     <w:noProof/>
                     <w:webHidden/>
                   </w:rPr>
-                  <w:instrText xml:space="preserve"> PAGEREF _Toc508623581 \h </w:instrText>
+                  <w:instrText xml:space="preserve"> PAGEREF _Toc508811989 \h </w:instrText>
                 </w:r>
                 <w:r>
                   <w:rPr>
@@ -1415,7 +1415,7 @@
                     <w:noProof/>
                     <w:webHidden/>
                   </w:rPr>
-                  <w:t>7</w:t>
+                  <w:t>8</w:t>
                 </w:r>
                 <w:r>
                   <w:rPr>
@@ -1441,7 +1441,7 @@
                   <w:szCs w:val="22"/>
                 </w:rPr>
               </w:pPr>
-              <w:hyperlink w:anchor="_Toc508623582" w:history="1">
+              <w:hyperlink w:anchor="_Toc508811990" w:history="1">
                 <w:r>
                   <w:rPr>
                     <w:rStyle w:val="Lienhypertexte"/>
@@ -1485,7 +1485,7 @@
                     <w:noProof/>
                     <w:webHidden/>
                   </w:rPr>
-                  <w:instrText xml:space="preserve"> PAGEREF _Toc508623582 \h </w:instrText>
+                  <w:instrText xml:space="preserve"> PAGEREF _Toc508811990 \h </w:instrText>
                 </w:r>
                 <w:r>
                   <w:rPr>
@@ -1505,97 +1505,7 @@
                     <w:noProof/>
                     <w:webHidden/>
                   </w:rPr>
-                  <w:t>7</w:t>
-                </w:r>
-                <w:r>
-                  <w:rPr>
-                    <w:noProof/>
-                    <w:webHidden/>
-                  </w:rPr>
-                  <w:fldChar w:fldCharType="end"/>
-                </w:r>
-              </w:hyperlink>
-            </w:p>
-            <w:p>
-              <w:pPr>
-                <w:pStyle w:val="TM3"/>
-                <w:tabs>
-                  <w:tab w:val="left" w:pos="880"/>
-                  <w:tab w:val="right" w:leader="dot" w:pos="8728"/>
-                </w:tabs>
-                <w:rPr>
-                  <w:rFonts w:eastAsiaTheme="minorEastAsia"/>
-                  <w:noProof/>
-                  <w:color w:val="auto"/>
-                  <w:sz w:val="22"/>
-                  <w:szCs w:val="22"/>
-                </w:rPr>
-              </w:pPr>
-              <w:hyperlink w:anchor="_Toc508623583" w:history="1">
-                <w:r>
-                  <w:rPr>
-                    <w:rStyle w:val="Lienhypertexte"/>
-                    <w:noProof/>
-                  </w:rPr>
-                  <w:t>4)</w:t>
-                </w:r>
-                <w:r>
-                  <w:rPr>
-                    <w:rFonts w:eastAsiaTheme="minorEastAsia"/>
-                    <w:noProof/>
-                    <w:color w:val="auto"/>
-                    <w:sz w:val="22"/>
-                    <w:szCs w:val="22"/>
-                  </w:rPr>
-                  <w:tab/>
-                </w:r>
-                <w:r>
-                  <w:rPr>
-                    <w:rStyle w:val="Lienhypertexte"/>
-                    <w:noProof/>
-                  </w:rPr>
-                  <w:t>TensorBoard : Visualisation</w:t>
-                </w:r>
-                <w:r>
-                  <w:rPr>
-                    <w:noProof/>
-                    <w:webHidden/>
-                  </w:rPr>
-                  <w:tab/>
-                </w:r>
-                <w:r>
-                  <w:rPr>
-                    <w:noProof/>
-                    <w:webHidden/>
-                  </w:rPr>
-                  <w:fldChar w:fldCharType="begin"/>
-                </w:r>
-                <w:r>
-                  <w:rPr>
-                    <w:noProof/>
-                    <w:webHidden/>
-                  </w:rPr>
-                  <w:instrText xml:space="preserve"> PAGEREF _Toc508623583 \h </w:instrText>
-                </w:r>
-                <w:r>
-                  <w:rPr>
-                    <w:noProof/>
-                    <w:webHidden/>
-                  </w:rPr>
-                </w:r>
-                <w:r>
-                  <w:rPr>
-                    <w:noProof/>
-                    <w:webHidden/>
-                  </w:rPr>
-                  <w:fldChar w:fldCharType="separate"/>
-                </w:r>
-                <w:r>
-                  <w:rPr>
-                    <w:noProof/>
-                    <w:webHidden/>
-                  </w:rPr>
-                  <w:t>7</w:t>
+                  <w:t>8</w:t>
                 </w:r>
                 <w:r>
                   <w:rPr>
@@ -1620,7 +1530,7 @@
                   <w:szCs w:val="22"/>
                 </w:rPr>
               </w:pPr>
-              <w:hyperlink w:anchor="_Toc508623584" w:history="1">
+              <w:hyperlink w:anchor="_Toc508811991" w:history="1">
                 <w:r>
                   <w:rPr>
                     <w:rStyle w:val="Lienhypertexte"/>
@@ -1647,7 +1557,7 @@
                     <w:noProof/>
                     <w:webHidden/>
                   </w:rPr>
-                  <w:instrText xml:space="preserve"> PAGEREF _Toc508623584 \h </w:instrText>
+                  <w:instrText xml:space="preserve"> PAGEREF _Toc508811991 \h </w:instrText>
                 </w:r>
                 <w:r>
                   <w:rPr>
@@ -1667,7 +1577,7 @@
                     <w:noProof/>
                     <w:webHidden/>
                   </w:rPr>
-                  <w:t>7</w:t>
+                  <w:t>9</w:t>
                 </w:r>
                 <w:r>
                   <w:rPr>
@@ -1693,7 +1603,7 @@
                   <w:szCs w:val="22"/>
                 </w:rPr>
               </w:pPr>
-              <w:hyperlink w:anchor="_Toc508623585" w:history="1">
+              <w:hyperlink w:anchor="_Toc508811992" w:history="1">
                 <w:r>
                   <w:rPr>
                     <w:rStyle w:val="Lienhypertexte"/>
@@ -1737,7 +1647,7 @@
                     <w:noProof/>
                     <w:webHidden/>
                   </w:rPr>
-                  <w:instrText xml:space="preserve"> PAGEREF _Toc508623585 \h </w:instrText>
+                  <w:instrText xml:space="preserve"> PAGEREF _Toc508811992 \h </w:instrText>
                 </w:r>
                 <w:r>
                   <w:rPr>
@@ -1757,7 +1667,7 @@
                     <w:noProof/>
                     <w:webHidden/>
                   </w:rPr>
-                  <w:t>7</w:t>
+                  <w:t>9</w:t>
                 </w:r>
                 <w:r>
                   <w:rPr>
@@ -1783,7 +1693,7 @@
                   <w:szCs w:val="22"/>
                 </w:rPr>
               </w:pPr>
-              <w:hyperlink w:anchor="_Toc508623586" w:history="1">
+              <w:hyperlink w:anchor="_Toc508811993" w:history="1">
                 <w:r>
                   <w:rPr>
                     <w:rStyle w:val="Lienhypertexte"/>
@@ -1827,7 +1737,7 @@
                     <w:noProof/>
                     <w:webHidden/>
                   </w:rPr>
-                  <w:instrText xml:space="preserve"> PAGEREF _Toc508623586 \h </w:instrText>
+                  <w:instrText xml:space="preserve"> PAGEREF _Toc508811993 \h </w:instrText>
                 </w:r>
                 <w:r>
                   <w:rPr>
@@ -1847,187 +1757,7 @@
                     <w:noProof/>
                     <w:webHidden/>
                   </w:rPr>
-                  <w:t>7</w:t>
-                </w:r>
-                <w:r>
-                  <w:rPr>
-                    <w:noProof/>
-                    <w:webHidden/>
-                  </w:rPr>
-                  <w:fldChar w:fldCharType="end"/>
-                </w:r>
-              </w:hyperlink>
-            </w:p>
-            <w:p>
-              <w:pPr>
-                <w:pStyle w:val="TM3"/>
-                <w:tabs>
-                  <w:tab w:val="left" w:pos="880"/>
-                  <w:tab w:val="right" w:leader="dot" w:pos="8728"/>
-                </w:tabs>
-                <w:rPr>
-                  <w:rFonts w:eastAsiaTheme="minorEastAsia"/>
-                  <w:noProof/>
-                  <w:color w:val="auto"/>
-                  <w:sz w:val="22"/>
-                  <w:szCs w:val="22"/>
-                </w:rPr>
-              </w:pPr>
-              <w:hyperlink w:anchor="_Toc508623587" w:history="1">
-                <w:r>
-                  <w:rPr>
-                    <w:rStyle w:val="Lienhypertexte"/>
-                    <w:noProof/>
-                  </w:rPr>
-                  <w:t>1)</w:t>
-                </w:r>
-                <w:r>
-                  <w:rPr>
-                    <w:rFonts w:eastAsiaTheme="minorEastAsia"/>
-                    <w:noProof/>
-                    <w:color w:val="auto"/>
-                    <w:sz w:val="22"/>
-                    <w:szCs w:val="22"/>
-                  </w:rPr>
-                  <w:tab/>
-                </w:r>
-                <w:r>
-                  <w:rPr>
-                    <w:rStyle w:val="Lienhypertexte"/>
-                    <w:noProof/>
-                  </w:rPr>
-                  <w:t>Nombre de neurone et de couche</w:t>
-                </w:r>
-                <w:r>
-                  <w:rPr>
-                    <w:noProof/>
-                    <w:webHidden/>
-                  </w:rPr>
-                  <w:tab/>
-                </w:r>
-                <w:r>
-                  <w:rPr>
-                    <w:noProof/>
-                    <w:webHidden/>
-                  </w:rPr>
-                  <w:fldChar w:fldCharType="begin"/>
-                </w:r>
-                <w:r>
-                  <w:rPr>
-                    <w:noProof/>
-                    <w:webHidden/>
-                  </w:rPr>
-                  <w:instrText xml:space="preserve"> PAGEREF _Toc508623587 \h </w:instrText>
-                </w:r>
-                <w:r>
-                  <w:rPr>
-                    <w:noProof/>
-                    <w:webHidden/>
-                  </w:rPr>
-                </w:r>
-                <w:r>
-                  <w:rPr>
-                    <w:noProof/>
-                    <w:webHidden/>
-                  </w:rPr>
-                  <w:fldChar w:fldCharType="separate"/>
-                </w:r>
-                <w:r>
-                  <w:rPr>
-                    <w:noProof/>
-                    <w:webHidden/>
-                  </w:rPr>
-                  <w:t>7</w:t>
-                </w:r>
-                <w:r>
-                  <w:rPr>
-                    <w:noProof/>
-                    <w:webHidden/>
-                  </w:rPr>
-                  <w:fldChar w:fldCharType="end"/>
-                </w:r>
-              </w:hyperlink>
-            </w:p>
-            <w:p>
-              <w:pPr>
-                <w:pStyle w:val="TM3"/>
-                <w:tabs>
-                  <w:tab w:val="left" w:pos="880"/>
-                  <w:tab w:val="right" w:leader="dot" w:pos="8728"/>
-                </w:tabs>
-                <w:rPr>
-                  <w:rFonts w:eastAsiaTheme="minorEastAsia"/>
-                  <w:noProof/>
-                  <w:color w:val="auto"/>
-                  <w:sz w:val="22"/>
-                  <w:szCs w:val="22"/>
-                </w:rPr>
-              </w:pPr>
-              <w:hyperlink w:anchor="_Toc508623588" w:history="1">
-                <w:r>
-                  <w:rPr>
-                    <w:rStyle w:val="Lienhypertexte"/>
-                    <w:noProof/>
-                  </w:rPr>
-                  <w:t>2)</w:t>
-                </w:r>
-                <w:r>
-                  <w:rPr>
-                    <w:rFonts w:eastAsiaTheme="minorEastAsia"/>
-                    <w:noProof/>
-                    <w:color w:val="auto"/>
-                    <w:sz w:val="22"/>
-                    <w:szCs w:val="22"/>
-                  </w:rPr>
-                  <w:tab/>
-                </w:r>
-                <w:r>
-                  <w:rPr>
-                    <w:rStyle w:val="Lienhypertexte"/>
-                    <w:noProof/>
-                  </w:rPr>
-                  <w:t>Paramètres de TensorFlow</w:t>
-                </w:r>
-                <w:r>
-                  <w:rPr>
-                    <w:noProof/>
-                    <w:webHidden/>
-                  </w:rPr>
-                  <w:tab/>
-                </w:r>
-                <w:r>
-                  <w:rPr>
-                    <w:noProof/>
-                    <w:webHidden/>
-                  </w:rPr>
-                  <w:fldChar w:fldCharType="begin"/>
-                </w:r>
-                <w:r>
-                  <w:rPr>
-                    <w:noProof/>
-                    <w:webHidden/>
-                  </w:rPr>
-                  <w:instrText xml:space="preserve"> PAGEREF _Toc508623588 \h </w:instrText>
-                </w:r>
-                <w:r>
-                  <w:rPr>
-                    <w:noProof/>
-                    <w:webHidden/>
-                  </w:rPr>
-                </w:r>
-                <w:r>
-                  <w:rPr>
-                    <w:noProof/>
-                    <w:webHidden/>
-                  </w:rPr>
-                  <w:fldChar w:fldCharType="separate"/>
-                </w:r>
-                <w:r>
-                  <w:rPr>
-                    <w:noProof/>
-                    <w:webHidden/>
-                  </w:rPr>
-                  <w:t>7</w:t>
+                  <w:t>10</w:t>
                 </w:r>
                 <w:r>
                   <w:rPr>
@@ -2053,7 +1783,7 @@
                   <w:szCs w:val="22"/>
                 </w:rPr>
               </w:pPr>
-              <w:hyperlink w:anchor="_Toc508623589" w:history="1">
+              <w:hyperlink w:anchor="_Toc508811994" w:history="1">
                 <w:r>
                   <w:rPr>
                     <w:rStyle w:val="Lienhypertexte"/>
@@ -2097,7 +1827,7 @@
                     <w:noProof/>
                     <w:webHidden/>
                   </w:rPr>
-                  <w:instrText xml:space="preserve"> PAGEREF _Toc508623589 \h </w:instrText>
+                  <w:instrText xml:space="preserve"> PAGEREF _Toc508811994 \h </w:instrText>
                 </w:r>
                 <w:r>
                   <w:rPr>
@@ -2117,7 +1847,7 @@
                     <w:noProof/>
                     <w:webHidden/>
                   </w:rPr>
-                  <w:t>7</w:t>
+                  <w:t>11</w:t>
                 </w:r>
                 <w:r>
                   <w:rPr>
@@ -2142,7 +1872,7 @@
                   <w:szCs w:val="22"/>
                 </w:rPr>
               </w:pPr>
-              <w:hyperlink w:anchor="_Toc508623590" w:history="1">
+              <w:hyperlink w:anchor="_Toc508811995" w:history="1">
                 <w:r>
                   <w:rPr>
                     <w:rStyle w:val="Lienhypertexte"/>
@@ -2169,7 +1899,7 @@
                     <w:noProof/>
                     <w:webHidden/>
                   </w:rPr>
-                  <w:instrText xml:space="preserve"> PAGEREF _Toc508623590 \h </w:instrText>
+                  <w:instrText xml:space="preserve"> PAGEREF _Toc508811995 \h </w:instrText>
                 </w:r>
                 <w:r>
                   <w:rPr>
@@ -2189,7 +1919,7 @@
                     <w:noProof/>
                     <w:webHidden/>
                   </w:rPr>
-                  <w:t>7</w:t>
+                  <w:t>12</w:t>
                 </w:r>
                 <w:r>
                   <w:rPr>
@@ -2219,6 +1949,8 @@
             <w:br w:type="page"/>
           </w:r>
         </w:p>
+        <w:bookmarkStart w:id="1" w:name="_GoBack" w:displacedByCustomXml="next"/>
+        <w:bookmarkEnd w:id="1" w:displacedByCustomXml="next"/>
       </w:sdtContent>
     </w:sdt>
     <w:p>
@@ -2226,7 +1958,7 @@
         <w:pStyle w:val="Titre1"/>
         <w:spacing w:before="240"/>
       </w:pPr>
-      <w:bookmarkStart w:id="1" w:name="_Toc508623573"/>
+      <w:bookmarkStart w:id="2" w:name="_Toc508811981"/>
       <w:r>
         <w:lastRenderedPageBreak/>
         <w:t>P</w:t>
@@ -2234,7 +1966,7 @@
       <w:r>
         <w:t>erspective d’évolution</w:t>
       </w:r>
-      <w:bookmarkEnd w:id="1"/>
+      <w:bookmarkEnd w:id="2"/>
     </w:p>
     <w:p>
       <w:r>
@@ -2487,12 +2219,12 @@
         <w:pStyle w:val="Titre1"/>
         <w:spacing w:before="240"/>
       </w:pPr>
-      <w:bookmarkStart w:id="2" w:name="_Toc508623574"/>
+      <w:bookmarkStart w:id="3" w:name="_Toc508811982"/>
       <w:r>
         <w:lastRenderedPageBreak/>
         <w:t>Architecture du système</w:t>
       </w:r>
-      <w:bookmarkEnd w:id="2"/>
+      <w:bookmarkEnd w:id="3"/>
     </w:p>
     <w:p>
       <w:pPr>
@@ -2502,11 +2234,11 @@
           <w:numId w:val="2"/>
         </w:numPr>
       </w:pPr>
-      <w:bookmarkStart w:id="3" w:name="_Toc508623575"/>
+      <w:bookmarkStart w:id="4" w:name="_Toc508811983"/>
       <w:r>
         <w:t>Google Cloud Platform</w:t>
       </w:r>
-      <w:bookmarkEnd w:id="3"/>
+      <w:bookmarkEnd w:id="4"/>
     </w:p>
     <w:p>
       <w:pPr>
@@ -2692,12 +2424,12 @@
           <w:numId w:val="8"/>
         </w:numPr>
       </w:pPr>
-      <w:bookmarkStart w:id="4" w:name="_Toc508623576"/>
+      <w:bookmarkStart w:id="5" w:name="_Toc508811984"/>
       <w:r>
         <w:lastRenderedPageBreak/>
         <w:t>Cloud Datalab</w:t>
       </w:r>
-      <w:bookmarkEnd w:id="4"/>
+      <w:bookmarkEnd w:id="5"/>
     </w:p>
     <w:p>
       <w:pPr>
@@ -2923,12 +2655,12 @@
           <w:numId w:val="8"/>
         </w:numPr>
       </w:pPr>
-      <w:bookmarkStart w:id="5" w:name="_Toc508623577"/>
+      <w:bookmarkStart w:id="6" w:name="_Toc508811985"/>
       <w:r>
         <w:lastRenderedPageBreak/>
         <w:t>Cloud Dataproc</w:t>
       </w:r>
-      <w:bookmarkEnd w:id="5"/>
+      <w:bookmarkEnd w:id="6"/>
     </w:p>
     <w:p>
       <w:pPr>
@@ -3244,12 +2976,12 @@
           <w:numId w:val="8"/>
         </w:numPr>
       </w:pPr>
-      <w:bookmarkStart w:id="6" w:name="_Toc508623578"/>
+      <w:bookmarkStart w:id="7" w:name="_Toc508811986"/>
       <w:r>
         <w:lastRenderedPageBreak/>
         <w:t>BigQuery</w:t>
       </w:r>
-      <w:bookmarkEnd w:id="6"/>
+      <w:bookmarkEnd w:id="7"/>
     </w:p>
     <w:p>
       <w:pPr>
@@ -3595,18 +3327,21 @@
           <w:numId w:val="2"/>
         </w:numPr>
       </w:pPr>
-      <w:bookmarkStart w:id="7" w:name="_Toc508623579"/>
+      <w:bookmarkStart w:id="8" w:name="_Toc508811987"/>
       <w:r>
         <w:lastRenderedPageBreak/>
         <w:t>TensorFlow et ses réseaux de neurones</w:t>
       </w:r>
-      <w:bookmarkEnd w:id="7"/>
+      <w:bookmarkEnd w:id="8"/>
     </w:p>
     <w:p>
       <w:pPr>
         <w:jc w:val="center"/>
       </w:pPr>
       <w:r>
+        <w:rPr>
+          <w:noProof/>
+        </w:rPr>
         <w:drawing>
           <wp:inline distT="0" distB="0" distL="0" distR="0" wp14:anchorId="0E91C10E" wp14:editId="2F4A4D5F">
             <wp:extent cx="2324100" cy="1486740"/>
@@ -3695,11 +3430,11 @@
           <w:numId w:val="10"/>
         </w:numPr>
       </w:pPr>
-      <w:bookmarkStart w:id="8" w:name="_Toc508623580"/>
+      <w:bookmarkStart w:id="9" w:name="_Toc508811988"/>
       <w:r>
         <w:t>L’inférence</w:t>
       </w:r>
-      <w:bookmarkEnd w:id="8"/>
+      <w:bookmarkEnd w:id="9"/>
     </w:p>
     <w:p/>
     <w:p>
@@ -3962,11 +3697,11 @@
           <w:numId w:val="10"/>
         </w:numPr>
       </w:pPr>
-      <w:bookmarkStart w:id="9" w:name="_Toc508623581"/>
+      <w:bookmarkStart w:id="10" w:name="_Toc508811989"/>
       <w:r>
         <w:t>Fonction de coût</w:t>
       </w:r>
-      <w:bookmarkEnd w:id="9"/>
+      <w:bookmarkEnd w:id="10"/>
     </w:p>
     <w:p/>
     <w:p>
@@ -4100,8 +3835,6 @@
         </w:rPr>
         <w:t>L’entropie croisée (cross-entropie) est généralement utilisée comme fonction de coût. Elle a la particularité de mesurer le nombre de bits moyen dont nous avons besoin pour identifier un évènement (tags) issue d’un ensemble d’évènement (dictionnaire)</w:t>
       </w:r>
-      <w:bookmarkStart w:id="10" w:name="_GoBack"/>
-      <w:bookmarkEnd w:id="10"/>
     </w:p>
     <w:p>
       <w:r>
@@ -4110,23 +3843,7 @@
           <w:sz w:val="18"/>
           <w:szCs w:val="18"/>
         </w:rPr>
-        <w:t xml:space="preserve">Pour faire simple, elle nous permettra de mesurer à quel point les prédictions que nous </w:t>
-      </w:r>
-      <w:r>
-        <w:rPr>
-          <w:rFonts w:ascii="Arial" w:hAnsi="Arial" w:cs="Arial"/>
-          <w:sz w:val="18"/>
-          <w:szCs w:val="18"/>
-        </w:rPr>
-        <w:t>aurons</w:t>
-      </w:r>
-      <w:r>
-        <w:rPr>
-          <w:rFonts w:ascii="Arial" w:hAnsi="Arial" w:cs="Arial"/>
-          <w:sz w:val="18"/>
-          <w:szCs w:val="18"/>
-        </w:rPr>
-        <w:t xml:space="preserve"> calculées sont éloignées de la vérité. Les poids et les biais que nous avons vu plus haut seront donc mis à jour</w:t>
+        <w:t>Pour faire simple, elle nous permettra de mesurer à quel point les prédictions que nous aurons calculées sont éloignées de la vérité. Les poids et les biais que nous avons vu plus haut seront donc mis à jour</w:t>
       </w:r>
       <w:r>
         <w:rPr>
@@ -4145,7 +3862,7 @@
           <w:numId w:val="10"/>
         </w:numPr>
       </w:pPr>
-      <w:bookmarkStart w:id="11" w:name="_Toc508623582"/>
+      <w:bookmarkStart w:id="11" w:name="_Toc508811990"/>
       <w:r>
         <w:t>Entrainement</w:t>
       </w:r>
@@ -4357,23 +4074,7 @@
           <w:sz w:val="18"/>
           <w:szCs w:val="18"/>
         </w:rPr>
-        <w:t xml:space="preserve">Avec un Learning Rate élevé, on observe de nette variations des poids et biais quand l’erreur est jugée importante. Point négatif, il ne faut pas que cette valeur soit trop </w:t>
-      </w:r>
-      <w:r>
-        <w:rPr>
-          <w:rFonts w:ascii="Arial" w:hAnsi="Arial" w:cs="Arial"/>
-          <w:sz w:val="18"/>
-          <w:szCs w:val="18"/>
-        </w:rPr>
-        <w:t>élevée</w:t>
-      </w:r>
-      <w:r>
-        <w:rPr>
-          <w:rFonts w:ascii="Arial" w:hAnsi="Arial" w:cs="Arial"/>
-          <w:sz w:val="18"/>
-          <w:szCs w:val="18"/>
-        </w:rPr>
-        <w:t xml:space="preserve"> sinon notre système diverge.</w:t>
+        <w:t>Avec un Learning Rate élevé, on observe de nette variations des poids et biais quand l’erreur est jugée importante. Point négatif, il ne faut pas que cette valeur soit trop élevée sinon notre système diverge.</w:t>
       </w:r>
     </w:p>
     <w:p/>
@@ -4382,7 +4083,7 @@
         <w:pStyle w:val="Titre1"/>
         <w:spacing w:before="240"/>
       </w:pPr>
-      <w:bookmarkStart w:id="12" w:name="_Toc508623584"/>
+      <w:bookmarkStart w:id="12" w:name="_Toc508811991"/>
       <w:r>
         <w:t>Solutions</w:t>
       </w:r>
@@ -4396,7 +4097,7 @@
           <w:numId w:val="7"/>
         </w:numPr>
       </w:pPr>
-      <w:bookmarkStart w:id="13" w:name="_Toc508623585"/>
+      <w:bookmarkStart w:id="13" w:name="_Toc508811992"/>
       <w:r>
         <w:t>Nos données pour l’apprentissage</w:t>
       </w:r>
@@ -4502,7 +4203,7 @@
           <w:numId w:val="7"/>
         </w:numPr>
       </w:pPr>
-      <w:bookmarkStart w:id="14" w:name="_Toc508623586"/>
+      <w:bookmarkStart w:id="14" w:name="_Toc508811993"/>
       <w:r>
         <w:t>Optimisation du réseau de neurones</w:t>
       </w:r>
@@ -4514,6 +4215,9 @@
         <w:jc w:val="center"/>
       </w:pPr>
       <w:r>
+        <w:rPr>
+          <w:noProof/>
+        </w:rPr>
         <w:drawing>
           <wp:inline distT="0" distB="0" distL="0" distR="0" wp14:anchorId="0F9429B6" wp14:editId="1E1B292B">
             <wp:extent cx="3848100" cy="2695575"/>
@@ -4615,7 +4319,7 @@
           <w:numId w:val="7"/>
         </w:numPr>
       </w:pPr>
-      <w:bookmarkStart w:id="15" w:name="_Toc508623589"/>
+      <w:bookmarkStart w:id="15" w:name="_Toc508811994"/>
       <w:r>
         <w:lastRenderedPageBreak/>
         <w:t>Résultats</w:t>
@@ -4643,6 +4347,9 @@
     </w:p>
     <w:p>
       <w:r>
+        <w:rPr>
+          <w:noProof/>
+        </w:rPr>
         <w:drawing>
           <wp:inline distT="0" distB="0" distL="0" distR="0" wp14:anchorId="4E6CA941" wp14:editId="31C40971">
             <wp:extent cx="2471402" cy="1857375"/>
@@ -4700,6 +4407,9 @@
         </w:drawing>
       </w:r>
       <w:r>
+        <w:rPr>
+          <w:noProof/>
+        </w:rPr>
         <w:drawing>
           <wp:anchor distT="0" distB="0" distL="114300" distR="114300" simplePos="0" relativeHeight="251662336" behindDoc="0" locked="0" layoutInCell="1" allowOverlap="1" wp14:anchorId="1077D31C">
             <wp:simplePos x="1114425" y="2447925"/>
@@ -4776,6 +4486,9 @@
     <w:p/>
     <w:p>
       <w:r>
+        <w:rPr>
+          <w:noProof/>
+        </w:rPr>
         <w:drawing>
           <wp:inline distT="0" distB="0" distL="0" distR="0" wp14:anchorId="038BB47B" wp14:editId="4D33825E">
             <wp:extent cx="5548630" cy="3353435"/>
@@ -4837,7 +4550,7 @@
     <w:p/>
     <w:p/>
     <w:p/>
-    <w:bookmarkStart w:id="16" w:name="_Toc508623590" w:displacedByCustomXml="next"/>
+    <w:bookmarkStart w:id="16" w:name="_Toc508811995" w:displacedByCustomXml="next"/>
     <w:sdt>
       <w:sdtPr>
         <w:rPr>
@@ -6715,6 +6428,7 @@
   <w:style w:type="character" w:default="1" w:styleId="Policepardfaut">
     <w:name w:val="Default Paragraph Font"/>
     <w:uiPriority w:val="1"/>
+    <w:semiHidden/>
     <w:unhideWhenUsed/>
   </w:style>
   <w:style w:type="table" w:default="1" w:styleId="TableauNormal">
@@ -7299,7 +7013,7 @@
 </file>
 
 <file path=customXml/itemProps1.xml><?xml version="1.0" encoding="utf-8"?>
-<ds:datastoreItem xmlns:ds="http://schemas.openxmlformats.org/officeDocument/2006/customXml" ds:itemID="{6F6A24B0-6C80-4F4B-8773-D8B2059AF6C1}">
+<ds:datastoreItem xmlns:ds="http://schemas.openxmlformats.org/officeDocument/2006/customXml" ds:itemID="{87C48439-E0D7-4AAB-A3E4-A7957BFD84F5}">
   <ds:schemaRefs>
     <ds:schemaRef ds:uri="http://schemas.openxmlformats.org/officeDocument/2006/bibliography"/>
   </ds:schemaRefs>

</xml_diff>

<commit_message>
Correction Fautes Version Final du Rapport
</commit_message>
<xml_diff>
--- a/Rapport projet.docx
+++ b/Rapport projet.docx
@@ -1949,8 +1949,6 @@
             <w:br w:type="page"/>
           </w:r>
         </w:p>
-        <w:bookmarkStart w:id="1" w:name="_GoBack" w:displacedByCustomXml="next"/>
-        <w:bookmarkEnd w:id="1" w:displacedByCustomXml="next"/>
       </w:sdtContent>
     </w:sdt>
     <w:p>
@@ -1958,7 +1956,7 @@
         <w:pStyle w:val="Titre1"/>
         <w:spacing w:before="240"/>
       </w:pPr>
-      <w:bookmarkStart w:id="2" w:name="_Toc508811981"/>
+      <w:bookmarkStart w:id="1" w:name="_Toc508811981"/>
       <w:r>
         <w:lastRenderedPageBreak/>
         <w:t>P</w:t>
@@ -1966,7 +1964,7 @@
       <w:r>
         <w:t>erspective d’évolution</w:t>
       </w:r>
-      <w:bookmarkEnd w:id="2"/>
+      <w:bookmarkEnd w:id="1"/>
     </w:p>
     <w:p>
       <w:r>
@@ -2116,7 +2114,7 @@
     </w:p>
     <w:p>
       <w:r>
-        <w:t xml:space="preserve">Tout cela afin de leurs proposer ensuite un meilleur contenu à découvrir, donc de toucher la dimension marketing de STYLBUM en fidélisant les utilisateurs par le biais d’une </w:t>
+        <w:t xml:space="preserve">Tout cela afin de leur proposer ensuite un meilleur contenu à découvrir, donc de toucher la dimension marketing de STYLBUM en fidélisant les utilisateurs par le biais d’une </w:t>
       </w:r>
       <w:r>
         <w:t xml:space="preserve">excellente </w:t>
@@ -2219,12 +2217,12 @@
         <w:pStyle w:val="Titre1"/>
         <w:spacing w:before="240"/>
       </w:pPr>
-      <w:bookmarkStart w:id="3" w:name="_Toc508811982"/>
+      <w:bookmarkStart w:id="2" w:name="_Toc508811982"/>
       <w:r>
         <w:lastRenderedPageBreak/>
         <w:t>Architecture du système</w:t>
       </w:r>
-      <w:bookmarkEnd w:id="3"/>
+      <w:bookmarkEnd w:id="2"/>
     </w:p>
     <w:p>
       <w:pPr>
@@ -2234,11 +2232,11 @@
           <w:numId w:val="2"/>
         </w:numPr>
       </w:pPr>
-      <w:bookmarkStart w:id="4" w:name="_Toc508811983"/>
+      <w:bookmarkStart w:id="3" w:name="_Toc508811983"/>
       <w:r>
         <w:t>Google Cloud Platform</w:t>
       </w:r>
-      <w:bookmarkEnd w:id="4"/>
+      <w:bookmarkEnd w:id="3"/>
     </w:p>
     <w:p>
       <w:pPr>
@@ -2389,7 +2387,13 @@
         <w:ind w:left="708"/>
       </w:pPr>
       <w:r>
-        <w:t>Basé sur le cloud, cette plateforme met à disposition une multitude de services modulaires comme le stockage d’informations, le calcul</w:t>
+        <w:t>Basé</w:t>
+      </w:r>
+      <w:r>
+        <w:t>e</w:t>
+      </w:r>
+      <w:r>
+        <w:t xml:space="preserve"> sur le cloud, cette plateforme met à disposition une multitude de services modulaires comme le stockage d’informations, le calcul</w:t>
       </w:r>
       <w:r>
         <w:t>, des applications de traduction de texte et prévision, etc…</w:t>
@@ -2405,10 +2409,22 @@
         <w:ind w:left="708"/>
       </w:pPr>
       <w:r>
-        <w:t xml:space="preserve">Notre choix c’est porté sur Google Cloud Platform </w:t>
-      </w:r>
-      <w:r>
-        <w:t>plutôt qu’AWS d’Amazon pour ses prix concurrentiel, sa facilité d’utilisation, la performance qu’elle fournit malgré la gratuité de sa solution et ses services que nous détaillerons plus bas.</w:t>
+        <w:t xml:space="preserve">Notre choix </w:t>
+      </w:r>
+      <w:r>
+        <w:t>s</w:t>
+      </w:r>
+      <w:r>
+        <w:t xml:space="preserve">’est porté sur Google Cloud Platform </w:t>
+      </w:r>
+      <w:r>
+        <w:t>plutôt qu’AWS d’Amazon pour ses prix concurrentiel</w:t>
+      </w:r>
+      <w:r>
+        <w:t>s</w:t>
+      </w:r>
+      <w:r>
+        <w:t>, sa facilité d’utilisation, la performance qu’elle fournit malgré la gratuité de sa solution et ses services que nous détaillerons plus bas.</w:t>
       </w:r>
     </w:p>
     <w:p>
@@ -2424,12 +2440,12 @@
           <w:numId w:val="8"/>
         </w:numPr>
       </w:pPr>
-      <w:bookmarkStart w:id="5" w:name="_Toc508811984"/>
+      <w:bookmarkStart w:id="4" w:name="_Toc508811984"/>
       <w:r>
         <w:lastRenderedPageBreak/>
         <w:t>Cloud Datalab</w:t>
       </w:r>
-      <w:bookmarkEnd w:id="5"/>
+      <w:bookmarkEnd w:id="4"/>
     </w:p>
     <w:p>
       <w:pPr>
@@ -2582,7 +2598,13 @@
         <w:ind w:left="708"/>
       </w:pPr>
       <w:r>
-        <w:t xml:space="preserve">Cloud Datalab a pour but de facilité la compréhension de </w:t>
+        <w:t>Cloud Datalab a pour but de facilit</w:t>
+      </w:r>
+      <w:r>
+        <w:t>er</w:t>
+      </w:r>
+      <w:r>
+        <w:t xml:space="preserve"> la compréhension de </w:t>
       </w:r>
       <w:r>
         <w:t>nos analyses</w:t>
@@ -2599,7 +2621,13 @@
         <w:ind w:left="708"/>
       </w:pPr>
       <w:r>
-        <w:t>Ce qui nous a particulièrement intéressé était sa capacité à créer des modèles de Machine Learning à partir de nos données pour faire des prédictions tout en les évaluant et optimisant à l’aide de TensorFlow.</w:t>
+        <w:t>Ce qui nous a particulièrement intéressé</w:t>
+      </w:r>
+      <w:r>
+        <w:t>s</w:t>
+      </w:r>
+      <w:r>
+        <w:t xml:space="preserve"> était sa capacité à créer des modèles de Machine Learning à partir de nos données pour faire des prédictions tout en les évaluant et optimisant à l’aide de TensorFlow.</w:t>
       </w:r>
     </w:p>
     <w:p>
@@ -2655,12 +2683,12 @@
           <w:numId w:val="8"/>
         </w:numPr>
       </w:pPr>
-      <w:bookmarkStart w:id="6" w:name="_Toc508811985"/>
+      <w:bookmarkStart w:id="5" w:name="_Toc508811985"/>
       <w:r>
         <w:lastRenderedPageBreak/>
         <w:t>Cloud Dataproc</w:t>
       </w:r>
-      <w:bookmarkEnd w:id="6"/>
+      <w:bookmarkEnd w:id="5"/>
     </w:p>
     <w:p>
       <w:pPr>
@@ -2748,7 +2776,7 @@
         <w:t>Afin de traiter rapidement de grand set de données, nous avons de plus souvent besoin de recourir</w:t>
       </w:r>
       <w:r>
-        <w:t xml:space="preserve"> aux services d’Apache comme Hadoop, Spark, Pig et Hive.</w:t>
+        <w:t xml:space="preserve"> au service d’Apache comme Hadoop, Spark, Pig et Hive.</w:t>
       </w:r>
     </w:p>
     <w:p>
@@ -2976,12 +3004,12 @@
           <w:numId w:val="8"/>
         </w:numPr>
       </w:pPr>
-      <w:bookmarkStart w:id="7" w:name="_Toc508811986"/>
+      <w:bookmarkStart w:id="6" w:name="_Toc508811986"/>
       <w:r>
         <w:lastRenderedPageBreak/>
         <w:t>BigQuery</w:t>
       </w:r>
-      <w:bookmarkEnd w:id="7"/>
+      <w:bookmarkEnd w:id="6"/>
     </w:p>
     <w:p>
       <w:pPr>
@@ -3127,7 +3155,7 @@
       </w:pPr>
       <w:r>
         <w:lastRenderedPageBreak/>
-        <w:t>BigQuery est très utilisé dans le domaine du Big Data, qu’il s’agisse de start-up ou d’entreprises présentent dans le CAC40.</w:t>
+        <w:t>BigQuery est très utilisé dans le domaine du Big Data, qu’il s’agisse de start-up ou d’entreprises présente dans le CAC40.</w:t>
       </w:r>
     </w:p>
     <w:p>
@@ -3327,12 +3355,12 @@
           <w:numId w:val="2"/>
         </w:numPr>
       </w:pPr>
-      <w:bookmarkStart w:id="8" w:name="_Toc508811987"/>
+      <w:bookmarkStart w:id="7" w:name="_Toc508811987"/>
       <w:r>
         <w:lastRenderedPageBreak/>
         <w:t>TensorFlow et ses réseaux de neurones</w:t>
       </w:r>
-      <w:bookmarkEnd w:id="8"/>
+      <w:bookmarkEnd w:id="7"/>
     </w:p>
     <w:p>
       <w:pPr>
@@ -3404,19 +3432,37 @@
         <w:t xml:space="preserve">TensorFlow est une </w:t>
       </w:r>
       <w:r>
-        <w:t>librairie open-source pour la programmation de taches traitants des flux de données, elle est utilisée dans des applications d’apprentissage automatique telles que les réseaux de neurones. Sa force réside dans son efficacité à faire avancer nos recherches et productions.</w:t>
+        <w:t>librairie open-source pour la programmation de taches traitant des flux de données, elle est utilisée dans des applications d’apprentissage automatique telle que les réseaux de neurones. Sa force réside dans son efficacité à faire avancer nos recherches et productions.</w:t>
       </w:r>
     </w:p>
     <w:p/>
     <w:p>
       <w:r>
-        <w:t>Les calculs qu’effectue TensorFlow sont représentés par le biais de graphes de flux de données avec état. Etant donné que l’on appelle « tenseurs » les tableaux de données multidimensionnels des réseaux de neurones sur lequel on applique des opérations complexes.</w:t>
+        <w:t xml:space="preserve">Les calculs qu’effectue TensorFlow sont représentés par le biais de graphes de flux de données avec état. </w:t>
+      </w:r>
+      <w:r>
+        <w:t>É</w:t>
+      </w:r>
+      <w:r>
+        <w:t>tant donné que l’on appelle « tenseurs » les tableaux de données multidimensionnel</w:t>
+      </w:r>
+      <w:r>
+        <w:t>le</w:t>
+      </w:r>
+      <w:r>
+        <w:t>s des réseaux de neurones sur lequel on applique des opérations complexes.</w:t>
       </w:r>
     </w:p>
     <w:p/>
     <w:p>
       <w:r>
-        <w:t xml:space="preserve">Nous avons du donc apprendre à manipuler </w:t>
+        <w:t>Nous avons d</w:t>
+      </w:r>
+      <w:r>
+        <w:t>û</w:t>
+      </w:r>
+      <w:r>
+        <w:t xml:space="preserve"> donc apprendre à manipuler </w:t>
       </w:r>
       <w:r>
         <w:t>cette puissante librairie spécialisée dans l’apprentissage profond. (Deep Learning)</w:t>
@@ -3430,11 +3476,11 @@
           <w:numId w:val="10"/>
         </w:numPr>
       </w:pPr>
-      <w:bookmarkStart w:id="9" w:name="_Toc508811988"/>
+      <w:bookmarkStart w:id="8" w:name="_Toc508811988"/>
       <w:r>
         <w:t>L’inférence</w:t>
       </w:r>
-      <w:bookmarkEnd w:id="9"/>
+      <w:bookmarkEnd w:id="8"/>
     </w:p>
     <w:p/>
     <w:p>
@@ -3621,7 +3667,23 @@
           <w:sz w:val="18"/>
           <w:szCs w:val="18"/>
         </w:rPr>
-        <w:t>ensorFlow nous fournis un histogramme :</w:t>
+        <w:t>ensorFlow nous fourni</w:t>
+      </w:r>
+      <w:r>
+        <w:rPr>
+          <w:rFonts w:ascii="Arial" w:hAnsi="Arial" w:cs="Arial"/>
+          <w:sz w:val="18"/>
+          <w:szCs w:val="18"/>
+        </w:rPr>
+        <w:t>t</w:t>
+      </w:r>
+      <w:r>
+        <w:rPr>
+          <w:rFonts w:ascii="Arial" w:hAnsi="Arial" w:cs="Arial"/>
+          <w:sz w:val="18"/>
+          <w:szCs w:val="18"/>
+        </w:rPr>
+        <w:t xml:space="preserve"> un histogramme :</w:t>
       </w:r>
     </w:p>
     <w:p>
@@ -3697,11 +3759,11 @@
           <w:numId w:val="10"/>
         </w:numPr>
       </w:pPr>
-      <w:bookmarkStart w:id="10" w:name="_Toc508811989"/>
+      <w:bookmarkStart w:id="9" w:name="_Toc508811989"/>
       <w:r>
         <w:t>Fonction de coût</w:t>
       </w:r>
-      <w:bookmarkEnd w:id="10"/>
+      <w:bookmarkEnd w:id="9"/>
     </w:p>
     <w:p/>
     <w:p>
@@ -3784,7 +3846,7 @@
           <w:sz w:val="18"/>
           <w:szCs w:val="18"/>
         </w:rPr>
-        <w:t>Pour que notre réseau de neurone obtienne des résultats cohérents, il nous faut définir une fonction de coût que l’on optimise à chaque nouvelle itération</w:t>
+        <w:t>Pour que notre réseau de neurone</w:t>
       </w:r>
       <w:r>
         <w:rPr>
@@ -3792,7 +3854,7 @@
           <w:sz w:val="18"/>
           <w:szCs w:val="18"/>
         </w:rPr>
-        <w:t xml:space="preserve"> de notre programme</w:t>
+        <w:t>s</w:t>
       </w:r>
       <w:r>
         <w:rPr>
@@ -3800,7 +3862,7 @@
           <w:sz w:val="18"/>
           <w:szCs w:val="18"/>
         </w:rPr>
-        <w:t>. Celle-ci sert donc à diriger l’apprentissage</w:t>
+        <w:t xml:space="preserve"> obtienne des résultats cohérents, il nous faut définir une fonction de coût que l’on optimise à chaque nouvelle itération</w:t>
       </w:r>
       <w:r>
         <w:rPr>
@@ -3808,7 +3870,7 @@
           <w:sz w:val="18"/>
           <w:szCs w:val="18"/>
         </w:rPr>
-        <w:t xml:space="preserve"> </w:t>
+        <w:t xml:space="preserve"> de notre programme</w:t>
       </w:r>
       <w:r>
         <w:rPr>
@@ -3816,42 +3878,106 @@
           <w:sz w:val="18"/>
           <w:szCs w:val="18"/>
         </w:rPr>
-        <w:t>du réseau pendant laquelle on cherche à minimiser l’erreur de prédiction.</w:t>
-      </w:r>
-    </w:p>
-    <w:p>
-      <w:pPr>
+        <w:t>. Celle-ci sert donc à diriger l’apprentissage</w:t>
+      </w:r>
+      <w:r>
         <w:rPr>
           <w:rFonts w:ascii="Arial" w:hAnsi="Arial" w:cs="Arial"/>
           <w:sz w:val="18"/>
           <w:szCs w:val="18"/>
         </w:rPr>
-      </w:pPr>
+        <w:t xml:space="preserve"> </w:t>
+      </w:r>
       <w:r>
         <w:rPr>
           <w:rFonts w:ascii="Arial" w:hAnsi="Arial" w:cs="Arial"/>
           <w:sz w:val="18"/>
           <w:szCs w:val="18"/>
         </w:rPr>
-        <w:t>L’entropie croisée (cross-entropie) est généralement utilisée comme fonction de coût. Elle a la particularité de mesurer le nombre de bits moyen dont nous avons besoin pour identifier un évènement (tags) issue d’un ensemble d’évènement (dictionnaire)</w:t>
-      </w:r>
-    </w:p>
-    <w:p>
-      <w:r>
+        <w:t>du réseau pendant laquelle on cherche à minimiser l’erreur de prédiction.</w:t>
+      </w:r>
+    </w:p>
+    <w:p>
+      <w:pPr>
         <w:rPr>
           <w:rFonts w:ascii="Arial" w:hAnsi="Arial" w:cs="Arial"/>
           <w:sz w:val="18"/>
           <w:szCs w:val="18"/>
         </w:rPr>
-        <w:t>Pour faire simple, elle nous permettra de mesurer à quel point les prédictions que nous aurons calculées sont éloignées de la vérité. Les poids et les biais que nous avons vu plus haut seront donc mis à jour</w:t>
-      </w:r>
+      </w:pPr>
       <w:r>
         <w:rPr>
           <w:rFonts w:ascii="Arial" w:hAnsi="Arial" w:cs="Arial"/>
           <w:sz w:val="18"/>
           <w:szCs w:val="18"/>
         </w:rPr>
-        <w:t xml:space="preserve"> par le biais d’une fonction appelé à chaque itération de notre programme.</w:t>
+        <w:t>L’entropie croisée (cross-entropie) est généralement utilisée comme fonction de coût. Elle a la particularité de mesurer le nombre de bits moyen dont nous avons besoin pour identifier un évènement (tags) issue d’un ensemble d’évènement</w:t>
+      </w:r>
+      <w:r>
+        <w:rPr>
+          <w:rFonts w:ascii="Arial" w:hAnsi="Arial" w:cs="Arial"/>
+          <w:sz w:val="18"/>
+          <w:szCs w:val="18"/>
+        </w:rPr>
+        <w:t>s</w:t>
+      </w:r>
+      <w:r>
+        <w:rPr>
+          <w:rFonts w:ascii="Arial" w:hAnsi="Arial" w:cs="Arial"/>
+          <w:sz w:val="18"/>
+          <w:szCs w:val="18"/>
+        </w:rPr>
+        <w:t xml:space="preserve"> (dictionnaire)</w:t>
+      </w:r>
+    </w:p>
+    <w:p>
+      <w:r>
+        <w:rPr>
+          <w:rFonts w:ascii="Arial" w:hAnsi="Arial" w:cs="Arial"/>
+          <w:sz w:val="18"/>
+          <w:szCs w:val="18"/>
+        </w:rPr>
+        <w:t>Pour faire simple, elle nous permettra de mesurer à quel point les prédictions que nous aurons calculées sont éloignées de la vérité. Les poids et les biais que nous avons vu</w:t>
+      </w:r>
+      <w:r>
+        <w:rPr>
+          <w:rFonts w:ascii="Arial" w:hAnsi="Arial" w:cs="Arial"/>
+          <w:sz w:val="18"/>
+          <w:szCs w:val="18"/>
+        </w:rPr>
+        <w:t>s</w:t>
+      </w:r>
+      <w:r>
+        <w:rPr>
+          <w:rFonts w:ascii="Arial" w:hAnsi="Arial" w:cs="Arial"/>
+          <w:sz w:val="18"/>
+          <w:szCs w:val="18"/>
+        </w:rPr>
+        <w:t xml:space="preserve"> plus haut seront donc mis à jour</w:t>
+      </w:r>
+      <w:r>
+        <w:rPr>
+          <w:rFonts w:ascii="Arial" w:hAnsi="Arial" w:cs="Arial"/>
+          <w:sz w:val="18"/>
+          <w:szCs w:val="18"/>
+        </w:rPr>
+        <w:t xml:space="preserve"> par le biais d’une fonction appelé</w:t>
+      </w:r>
+      <w:r>
+        <w:rPr>
+          <w:rFonts w:ascii="Arial" w:hAnsi="Arial" w:cs="Arial"/>
+          <w:sz w:val="18"/>
+          <w:szCs w:val="18"/>
+        </w:rPr>
+        <w:t>e</w:t>
+      </w:r>
+      <w:r>
+        <w:rPr>
+          <w:rFonts w:ascii="Arial" w:hAnsi="Arial" w:cs="Arial"/>
+          <w:sz w:val="18"/>
+          <w:szCs w:val="18"/>
+        </w:rPr>
+        <w:t xml:space="preserve"> à chaque itération de notre programme.</w:t>
       </w:r>
     </w:p>
     <w:p>
@@ -3862,11 +3988,11 @@
           <w:numId w:val="10"/>
         </w:numPr>
       </w:pPr>
-      <w:bookmarkStart w:id="11" w:name="_Toc508811990"/>
+      <w:bookmarkStart w:id="10" w:name="_Toc508811990"/>
       <w:r>
         <w:t>Entrainement</w:t>
       </w:r>
-      <w:bookmarkEnd w:id="11"/>
+      <w:bookmarkEnd w:id="10"/>
     </w:p>
     <w:p/>
     <w:p>
@@ -3891,7 +4017,23 @@
           <w:sz w:val="18"/>
           <w:szCs w:val="18"/>
         </w:rPr>
-        <w:t>ape d’optimisation de notre réseau de neurone. On procède en affectant des règles sur l’attribution des poids de notre système (</w:t>
+        <w:t>ape d’optimisation de notre réseau de neurone</w:t>
+      </w:r>
+      <w:r>
+        <w:rPr>
+          <w:rFonts w:ascii="Arial" w:hAnsi="Arial" w:cs="Arial"/>
+          <w:sz w:val="18"/>
+          <w:szCs w:val="18"/>
+        </w:rPr>
+        <w:t>s</w:t>
+      </w:r>
+      <w:r>
+        <w:rPr>
+          <w:rFonts w:ascii="Arial" w:hAnsi="Arial" w:cs="Arial"/>
+          <w:sz w:val="18"/>
+          <w:szCs w:val="18"/>
+        </w:rPr>
+        <w:t>. On procède en affectant des règles sur l’attribution des poids de notre système (</w:t>
       </w:r>
       <w:r>
         <w:rPr>
@@ -4005,24 +4147,23 @@
           <w:sz w:val="18"/>
           <w:szCs w:val="18"/>
         </w:rPr>
-        <w:t>On s’appuie sur la méthode de rétropropagation du gradient qui calcule le gradient de l’erreur pour chaque neurone de notre système (sur toute les couches) combiné avec des algorithmes par exemple la descente du gradient stochastique.</w:t>
-      </w:r>
-    </w:p>
-    <w:p>
-      <w:pPr>
+        <w:t>On s’appuie sur la méthode de rétropropagation du gradient qui calcule le gradient de l’erreur pour chaque neurone de notre système (sur toute</w:t>
+      </w:r>
+      <w:r>
         <w:rPr>
           <w:rFonts w:ascii="Arial" w:hAnsi="Arial" w:cs="Arial"/>
           <w:sz w:val="18"/>
           <w:szCs w:val="18"/>
         </w:rPr>
-      </w:pPr>
+        <w:t>s</w:t>
+      </w:r>
       <w:r>
         <w:rPr>
           <w:rFonts w:ascii="Arial" w:hAnsi="Arial" w:cs="Arial"/>
           <w:sz w:val="18"/>
           <w:szCs w:val="18"/>
         </w:rPr>
-        <w:t xml:space="preserve">C’est donc cette erreur que nous cherchons à minimiser ! </w:t>
+        <w:t xml:space="preserve"> les couches) combiné avec des algorithmes par exemple la descente du gradient stochastique.</w:t>
       </w:r>
     </w:p>
     <w:p>
@@ -4039,42 +4180,107 @@
           <w:sz w:val="18"/>
           <w:szCs w:val="18"/>
         </w:rPr>
-        <w:t>Pour cela, il nous faut définir la vitesse d’entrainement de notre système que l’on appellera Learning Rate.</w:t>
-      </w:r>
-      <w:r>
+        <w:t xml:space="preserve">C’est donc cette erreur que nous cherchons à minimiser ! </w:t>
+      </w:r>
+    </w:p>
+    <w:p>
+      <w:pPr>
         <w:rPr>
           <w:rFonts w:ascii="Arial" w:hAnsi="Arial" w:cs="Arial"/>
           <w:sz w:val="18"/>
           <w:szCs w:val="18"/>
         </w:rPr>
-        <w:t xml:space="preserve"> Cette variable impacte la variation des poids et des biais de notre réseau de neurone.</w:t>
-      </w:r>
-    </w:p>
-    <w:p>
-      <w:pPr>
+      </w:pPr>
+      <w:r>
         <w:rPr>
           <w:rFonts w:ascii="Arial" w:hAnsi="Arial" w:cs="Arial"/>
           <w:sz w:val="18"/>
           <w:szCs w:val="18"/>
         </w:rPr>
-      </w:pPr>
+        <w:t>Pour cela, il nous faut définir la vitesse d’entrainement de notre système que l’on appellera Learning Rate.</w:t>
+      </w:r>
       <w:r>
         <w:rPr>
           <w:rFonts w:ascii="Arial" w:hAnsi="Arial" w:cs="Arial"/>
           <w:sz w:val="18"/>
           <w:szCs w:val="18"/>
         </w:rPr>
-        <w:t>Selon les valeurs que prendront cette variable, la convergence de notre système se verra différente.</w:t>
-      </w:r>
-    </w:p>
-    <w:p>
+        <w:t xml:space="preserve"> Cette variable impacte la variation des poids et des biais de notre réseau de neurone</w:t>
+      </w:r>
       <w:r>
         <w:rPr>
           <w:rFonts w:ascii="Arial" w:hAnsi="Arial" w:cs="Arial"/>
           <w:sz w:val="18"/>
           <w:szCs w:val="18"/>
         </w:rPr>
-        <w:t>Avec un Learning Rate élevé, on observe de nette variations des poids et biais quand l’erreur est jugée importante. Point négatif, il ne faut pas que cette valeur soit trop élevée sinon notre système diverge.</w:t>
+        <w:t>s</w:t>
+      </w:r>
+      <w:r>
+        <w:rPr>
+          <w:rFonts w:ascii="Arial" w:hAnsi="Arial" w:cs="Arial"/>
+          <w:sz w:val="18"/>
+          <w:szCs w:val="18"/>
+        </w:rPr>
+        <w:t>.</w:t>
+      </w:r>
+    </w:p>
+    <w:p>
+      <w:pPr>
+        <w:rPr>
+          <w:rFonts w:ascii="Arial" w:hAnsi="Arial" w:cs="Arial"/>
+          <w:sz w:val="18"/>
+          <w:szCs w:val="18"/>
+        </w:rPr>
+      </w:pPr>
+      <w:r>
+        <w:rPr>
+          <w:rFonts w:ascii="Arial" w:hAnsi="Arial" w:cs="Arial"/>
+          <w:sz w:val="18"/>
+          <w:szCs w:val="18"/>
+        </w:rPr>
+        <w:t>Selon les valeurs que prendront cette variable, la convergence de notre système se verra différente.</w:t>
+      </w:r>
+    </w:p>
+    <w:p>
+      <w:r>
+        <w:rPr>
+          <w:rFonts w:ascii="Arial" w:hAnsi="Arial" w:cs="Arial"/>
+          <w:sz w:val="18"/>
+          <w:szCs w:val="18"/>
+        </w:rPr>
+        <w:t>Avec un Learning Rate élevé, on observe de nette</w:t>
+      </w:r>
+      <w:r>
+        <w:rPr>
+          <w:rFonts w:ascii="Arial" w:hAnsi="Arial" w:cs="Arial"/>
+          <w:sz w:val="18"/>
+          <w:szCs w:val="18"/>
+        </w:rPr>
+        <w:t>s</w:t>
+      </w:r>
+      <w:r>
+        <w:rPr>
+          <w:rFonts w:ascii="Arial" w:hAnsi="Arial" w:cs="Arial"/>
+          <w:sz w:val="18"/>
+          <w:szCs w:val="18"/>
+        </w:rPr>
+        <w:t xml:space="preserve"> variations des poids et biais quand l’erreur est jugée importan</w:t>
+      </w:r>
+      <w:r>
+        <w:rPr>
+          <w:rFonts w:ascii="Arial" w:hAnsi="Arial" w:cs="Arial"/>
+          <w:sz w:val="18"/>
+          <w:szCs w:val="18"/>
+        </w:rPr>
+        <w:t>ts</w:t>
+      </w:r>
+      <w:r>
+        <w:rPr>
+          <w:rFonts w:ascii="Arial" w:hAnsi="Arial" w:cs="Arial"/>
+          <w:sz w:val="18"/>
+          <w:szCs w:val="18"/>
+        </w:rPr>
+        <w:t>. Point négatif, il ne faut pas que cette valeur soit trop élevée sinon notre système diverge.</w:t>
       </w:r>
     </w:p>
     <w:p/>
@@ -4083,11 +4289,11 @@
         <w:pStyle w:val="Titre1"/>
         <w:spacing w:before="240"/>
       </w:pPr>
-      <w:bookmarkStart w:id="12" w:name="_Toc508811991"/>
+      <w:bookmarkStart w:id="11" w:name="_Toc508811991"/>
       <w:r>
         <w:t>Solutions</w:t>
       </w:r>
-      <w:bookmarkEnd w:id="12"/>
+      <w:bookmarkEnd w:id="11"/>
     </w:p>
     <w:p>
       <w:pPr>
@@ -4097,21 +4303,33 @@
           <w:numId w:val="7"/>
         </w:numPr>
       </w:pPr>
-      <w:bookmarkStart w:id="13" w:name="_Toc508811992"/>
+      <w:bookmarkStart w:id="12" w:name="_Toc508811992"/>
       <w:r>
         <w:t>Nos données pour l’apprentissage</w:t>
       </w:r>
-      <w:bookmarkEnd w:id="13"/>
-    </w:p>
-    <w:p>
-      <w:r>
-        <w:t xml:space="preserve">Pour l’apprentissage de notre réseau de neurone, nous nous sommes </w:t>
+      <w:bookmarkEnd w:id="12"/>
+    </w:p>
+    <w:p>
+      <w:r>
+        <w:t>Pour l’apprentissage de notre réseau de neurone</w:t>
+      </w:r>
+      <w:r>
+        <w:t>s</w:t>
+      </w:r>
+      <w:r>
+        <w:t xml:space="preserve">, nous nous sommes </w:t>
       </w:r>
       <w:r>
         <w:t>appuyés</w:t>
       </w:r>
       <w:r>
-        <w:t xml:space="preserve"> sur un grand set de donnée d’images. On compte </w:t>
+        <w:t xml:space="preserve"> sur un grand set de donnée</w:t>
+      </w:r>
+      <w:r>
+        <w:t>s</w:t>
+      </w:r>
+      <w:r>
+        <w:t xml:space="preserve"> d’images. On compte </w:t>
       </w:r>
       <w:r>
         <w:t>parmi</w:t>
@@ -4120,7 +4338,13 @@
         <w:t xml:space="preserve"> celui-ci plus de 9 millions d’images différentes sur lesquels des utilisateurs ont déli</w:t>
       </w:r>
       <w:r>
-        <w:t>miter des zones en détaillant ce qu’il s’y trouvait par le biais de Tag/Label.</w:t>
+        <w:t>mit</w:t>
+      </w:r>
+      <w:r>
+        <w:t>é</w:t>
+      </w:r>
+      <w:r>
+        <w:t xml:space="preserve"> des zones en détaillant ce qu’il s’y trouvait par le biais de Tag/Label.</w:t>
       </w:r>
     </w:p>
     <w:p>
@@ -4203,11 +4427,11 @@
           <w:numId w:val="7"/>
         </w:numPr>
       </w:pPr>
-      <w:bookmarkStart w:id="14" w:name="_Toc508811993"/>
+      <w:bookmarkStart w:id="13" w:name="_Toc508811993"/>
       <w:r>
         <w:t>Optimisation du réseau de neurones</w:t>
       </w:r>
-      <w:bookmarkEnd w:id="14"/>
+      <w:bookmarkEnd w:id="13"/>
     </w:p>
     <w:p/>
     <w:p>
@@ -4284,19 +4508,49 @@
     </w:p>
     <w:p>
       <w:r>
-        <w:t xml:space="preserve">Une fois notre réseau de neurone entrainé, il nous a fallu optimiser les paramètres le régissant afin de l’adapter au maximum au modèle de donnée que nous lui fournissons. Après plusieurs tests, en changeant </w:t>
+        <w:t>Une fois notre réseau de neurone</w:t>
+      </w:r>
+      <w:r>
+        <w:t>s</w:t>
+      </w:r>
+      <w:r>
+        <w:t xml:space="preserve"> entrainé, il nous a fallu optimiser les paramètres le régissant afin de l’adapter au maximum au modèle de donnée</w:t>
+      </w:r>
+      <w:r>
+        <w:t>s</w:t>
+      </w:r>
+      <w:r>
+        <w:t xml:space="preserve"> que nous lui fournissons. Après plusieurs tests, en changeant </w:t>
       </w:r>
       <w:r>
         <w:t>différents paramètres</w:t>
       </w:r>
       <w:r>
-        <w:t xml:space="preserve"> comme le Learning Rate, le nombre de couches de notre réseau de neurone ou bien tout simplement le nombre de neurone de notre système, </w:t>
+        <w:t xml:space="preserve"> comme le Learning Rate, le nombre de couches de notre réseau de neurone</w:t>
+      </w:r>
+      <w:r>
+        <w:t>s</w:t>
+      </w:r>
+      <w:r>
+        <w:t xml:space="preserve"> ou bien tout simplement le nombre de neurone</w:t>
+      </w:r>
+      <w:r>
+        <w:t>s</w:t>
+      </w:r>
+      <w:r>
+        <w:t xml:space="preserve"> de notre système, </w:t>
       </w:r>
       <w:r>
         <w:t>etc, n</w:t>
       </w:r>
       <w:r>
-        <w:t xml:space="preserve">ous avons tout en gardant une cohérence acceptable sur nos résultats diviser le temps de traitement par 3 dans la plupart </w:t>
+        <w:t>ous avons tout en gardant une cohérence acceptable sur nos résultats divis</w:t>
+      </w:r>
+      <w:r>
+        <w:t>és</w:t>
+      </w:r>
+      <w:r>
+        <w:t xml:space="preserve"> le temps de traitement par 3 dans la plupart </w:t>
       </w:r>
       <w:r>
         <w:t>des sets</w:t>
@@ -4308,7 +4562,13 @@
     <w:p/>
     <w:p>
       <w:r>
-        <w:t>TensorBoard et ses visualisations des variations des paramètres furent très utile dans cette étape délicate de notre projet.</w:t>
+        <w:t>TensorBoard et ses visualisations des variations des paramètres furent très utile</w:t>
+      </w:r>
+      <w:r>
+        <w:t>s</w:t>
+      </w:r>
+      <w:r>
+        <w:t xml:space="preserve"> dans cette étape délicate de notre projet.</w:t>
       </w:r>
     </w:p>
     <w:p>
@@ -4319,12 +4579,12 @@
           <w:numId w:val="7"/>
         </w:numPr>
       </w:pPr>
-      <w:bookmarkStart w:id="15" w:name="_Toc508811994"/>
+      <w:bookmarkStart w:id="14" w:name="_Toc508811994"/>
       <w:r>
         <w:lastRenderedPageBreak/>
         <w:t>Résultats</w:t>
       </w:r>
-      <w:bookmarkEnd w:id="15"/>
+      <w:bookmarkEnd w:id="14"/>
     </w:p>
     <w:p>
       <w:pPr>
@@ -4334,7 +4594,21 @@
     </w:p>
     <w:p>
       <w:r>
-        <w:t>En choisissant arbitrairement un score de 40% (&gt;0,40) en-dessous duquel nous n’afficherons pas les Tags/Labels que notre algorithme aurait décelé sur les images que nous lui auront passé en entrée.</w:t>
+        <w:t>En choisissant arbitrairement un score de 40% (&gt;0,40) en</w:t>
+      </w:r>
+      <w:r>
+        <w:t xml:space="preserve"> </w:t>
+      </w:r>
+      <w:bookmarkStart w:id="15" w:name="_GoBack"/>
+      <w:bookmarkEnd w:id="15"/>
+      <w:r>
+        <w:t>dessous duquel nous n’afficherons pas les Tags/Labels que notre algorithme aurait décelé sur les images que nous lui auront passé</w:t>
+      </w:r>
+      <w:r>
+        <w:t>es</w:t>
+      </w:r>
+      <w:r>
+        <w:t xml:space="preserve"> en entrée.</w:t>
       </w:r>
     </w:p>
     <w:p>
@@ -7013,7 +7287,7 @@
 </file>
 
 <file path=customXml/itemProps1.xml><?xml version="1.0" encoding="utf-8"?>
-<ds:datastoreItem xmlns:ds="http://schemas.openxmlformats.org/officeDocument/2006/customXml" ds:itemID="{87C48439-E0D7-4AAB-A3E4-A7957BFD84F5}">
+<ds:datastoreItem xmlns:ds="http://schemas.openxmlformats.org/officeDocument/2006/customXml" ds:itemID="{9051D394-F411-49CB-A1FF-4A2457012977}">
   <ds:schemaRefs>
     <ds:schemaRef ds:uri="http://schemas.openxmlformats.org/officeDocument/2006/bibliography"/>
   </ds:schemaRefs>

</xml_diff>